<commit_message>
Update project: code, templates, cleanup
</commit_message>
<xml_diff>
--- a/templates_docs/MANUT_3RESP.docx
+++ b/templates_docs/MANUT_3RESP.docx
@@ -118,21 +118,7 @@
         <w:rPr>
           <w:lang w:val="en-US"/>
         </w:rPr>
-        <w:t>(Art.</w:t>
-      </w:r>
-      <w:proofErr w:type="gramStart"/>
-      <w:r>
-        <w:rPr>
-          <w:lang w:val="en-US"/>
-        </w:rPr>
-        <w:t>6  D.P.R.</w:t>
-      </w:r>
-      <w:proofErr w:type="gramEnd"/>
-      <w:r>
-        <w:rPr>
-          <w:lang w:val="en-US"/>
-        </w:rPr>
-        <w:t xml:space="preserve"> 74/2013 e </w:t>
+        <w:t xml:space="preserve">(Art.6  D.P.R. 74/2013 e </w:t>
       </w:r>
       <w:proofErr w:type="spellStart"/>
       <w:r>
@@ -261,13 +247,8 @@
       <w:pPr>
         <w:spacing w:after="0"/>
       </w:pPr>
-      <w:proofErr w:type="gramStart"/>
-      <w:r>
-        <w:t>Email</w:t>
-      </w:r>
-      <w:proofErr w:type="gramEnd"/>
-      <w:r>
-        <w:t>: idraulica.baretta@gmail.com</w:t>
+      <w:r>
+        <w:t>Email: idraulica.baretta@gmail.com</w:t>
       </w:r>
       <w:r>
         <w:tab/>
@@ -1102,71 +1083,7 @@
           <w:i/>
           <w:iCs/>
         </w:rPr>
-        <w:t xml:space="preserve">N.B.: dal 13 </w:t>
-      </w:r>
-      <w:proofErr w:type="gramStart"/>
-      <w:r>
-        <w:rPr>
-          <w:i/>
-          <w:iCs/>
-        </w:rPr>
-        <w:t>Marzo</w:t>
-      </w:r>
-      <w:proofErr w:type="gramEnd"/>
-      <w:r>
-        <w:rPr>
-          <w:i/>
-          <w:iCs/>
-        </w:rPr>
-        <w:t xml:space="preserve"> 1990 al 26 </w:t>
-      </w:r>
-      <w:proofErr w:type="gramStart"/>
-      <w:r>
-        <w:rPr>
-          <w:i/>
-          <w:iCs/>
-        </w:rPr>
-        <w:t>Marzo</w:t>
-      </w:r>
-      <w:proofErr w:type="gramEnd"/>
-      <w:r>
-        <w:rPr>
-          <w:i/>
-          <w:iCs/>
-        </w:rPr>
-        <w:t xml:space="preserve"> 2008 la normativa di riferimento per le dichiarazioni conformità è la Legge 49/</w:t>
-      </w:r>
-      <w:proofErr w:type="gramStart"/>
-      <w:r>
-        <w:rPr>
-          <w:i/>
-          <w:iCs/>
-        </w:rPr>
-        <w:t>90;  a</w:t>
-      </w:r>
-      <w:proofErr w:type="gramEnd"/>
-      <w:r>
-        <w:rPr>
-          <w:i/>
-          <w:iCs/>
-        </w:rPr>
-        <w:t xml:space="preserve"> partire dal 27 </w:t>
-      </w:r>
-      <w:proofErr w:type="gramStart"/>
-      <w:r>
-        <w:rPr>
-          <w:i/>
-          <w:iCs/>
-        </w:rPr>
-        <w:t>Marzo</w:t>
-      </w:r>
-      <w:proofErr w:type="gramEnd"/>
-      <w:r>
-        <w:rPr>
-          <w:i/>
-          <w:iCs/>
-        </w:rPr>
-        <w:t xml:space="preserve"> 2008 la nuova normativa di riferimento è diventata il D.M. </w:t>
+        <w:t xml:space="preserve">N.B.: dal 13 Marzo 1990 al 26 Marzo 2008 la normativa di riferimento per le dichiarazioni conformità è la Legge 49/90;  a partire dal 27 Marzo 2008 la nuova normativa di riferimento è diventata il D.M. </w:t>
       </w:r>
       <w:r>
         <w:rPr>
@@ -1223,21 +1140,12 @@
           <w:color w:val="000000"/>
         </w:rPr>
       </w:pPr>
-      <w:proofErr w:type="gramStart"/>
       <w:r>
         <w:rPr>
           <w:rFonts w:cstheme="minorHAnsi"/>
           <w:color w:val="000000"/>
         </w:rPr>
-        <w:t>In particolare</w:t>
-      </w:r>
-      <w:proofErr w:type="gramEnd"/>
-      <w:r>
-        <w:rPr>
-          <w:rFonts w:cstheme="minorHAnsi"/>
-          <w:color w:val="000000"/>
-        </w:rPr>
-        <w:t xml:space="preserve"> è necessaria la pratica di richiesta esame progetto (con timbro di presentazione all’Ente).</w:t>
+        <w:t>In particolare è necessaria la pratica di richiesta esame progetto (con timbro di presentazione all’Ente).</w:t>
       </w:r>
     </w:p>
     <w:p>
@@ -1345,23 +1253,7 @@
           <w:i/>
           <w:iCs/>
         </w:rPr>
-        <w:t xml:space="preserve">N.B.: le centrali termiche fino a 350 kW al focolare costruite dopo il 07 </w:t>
-      </w:r>
-      <w:proofErr w:type="gramStart"/>
-      <w:r>
-        <w:rPr>
-          <w:i/>
-          <w:iCs/>
-        </w:rPr>
-        <w:t>Ottobre</w:t>
-      </w:r>
-      <w:proofErr w:type="gramEnd"/>
-      <w:r>
-        <w:rPr>
-          <w:i/>
-          <w:iCs/>
-        </w:rPr>
-        <w:t xml:space="preserve"> 2011 (entrata in vigore del D.P.R. n. 151/2011) dovranno essere dotate del documento denominato SCIA VV.F. anziché del C.P.I.; per tutte le altre centrali termiche costruite prima di tale data invece resta valido il concetto di C.P.I.</w:t>
+        <w:t>N.B.: le centrali termiche fino a 350 kW al focolare costruite dopo il 07 Ottobre 2011 (entrata in vigore del D.P.R. n. 151/2011) dovranno essere dotate del documento denominato SCIA VV.F. anziché del C.P.I.; per tutte le altre centrali termiche costruite prima di tale data invece resta valido il concetto di C.P.I.</w:t>
       </w:r>
     </w:p>
     <w:p>
@@ -1397,28 +1289,6 @@
     </w:p>
     <w:p>
       <w:pPr>
-        <w:rPr>
-          <w:b/>
-          <w:bCs/>
-        </w:rPr>
-      </w:pPr>
-      <w:r>
-        <w:rPr>
-          <w:b/>
-          <w:bCs/>
-        </w:rPr>
-        <w:br w:type="page"/>
-      </w:r>
-    </w:p>
-    <w:p>
-      <w:pPr>
-        <w:jc w:val="both"/>
-        <w:rPr>
-          <w:b/>
-          <w:bCs/>
-        </w:rPr>
-      </w:pPr>
-      <w:r>
         <w:rPr>
           <w:b/>
           <w:bCs/>
@@ -1426,56 +1296,8 @@
           <w:szCs w:val="28"/>
           <w:u w:val="single"/>
         </w:rPr>
-        <w:lastRenderedPageBreak/>
-        <w:t>Art. 1 - Oggetto e scopo</w:t>
-      </w:r>
-    </w:p>
-    <w:p>
-      <w:pPr>
-        <w:jc w:val="both"/>
-      </w:pPr>
-      <w:r>
-        <w:rPr>
-          <w:b/>
-          <w:bCs/>
-        </w:rPr>
-        <w:t>1.1.</w:t>
-      </w:r>
-      <w:r>
-        <w:t xml:space="preserve"> Forma oggetto del presente contratto lo svolgimento delle attività di esercizio e manutenzione dell’impianto termico, conformemente a quanto previsto dalle vigenti normative nazionali e regionali + norme tecniche correlate.  </w:t>
-      </w:r>
-      <w:proofErr w:type="gramStart"/>
-      <w:r>
-        <w:t>In particolare</w:t>
-      </w:r>
-      <w:proofErr w:type="gramEnd"/>
-      <w:r>
-        <w:t xml:space="preserve"> per quanto concerne l’esercizio e la manutenzione degli impianti termici il principale riferimento è il D.P.R. 16 aprile 2013, n. 74 e </w:t>
-      </w:r>
-      <w:proofErr w:type="spellStart"/>
-      <w:r>
-        <w:t>s.m.i.</w:t>
-      </w:r>
-      <w:proofErr w:type="spellEnd"/>
-    </w:p>
-    <w:p>
-      <w:pPr>
-        <w:jc w:val="both"/>
-      </w:pPr>
-      <w:r>
-        <w:rPr>
-          <w:b/>
-          <w:bCs/>
-        </w:rPr>
-        <w:t>1.2.</w:t>
-      </w:r>
-      <w:r>
-        <w:t xml:space="preserve"> Scopo del contratto è quello di disciplinare la delega al TERZO RESPONSABILE delle responsabilità relative alle attività di cui al comma 1.1 e l’erogazione del servizio, da parte del TERZO RESPONSABILE, comprendente l’esercizio e tutte le attività relative all’impianto termico.</w:t>
-      </w:r>
-    </w:p>
-    <w:p>
-      <w:pPr>
-        <w:jc w:val="both"/>
+      </w:pPr>
+      <w:r>
         <w:rPr>
           <w:b/>
           <w:bCs/>
@@ -1483,6 +1305,15 @@
           <w:szCs w:val="28"/>
           <w:u w:val="single"/>
         </w:rPr>
+        <w:br w:type="page"/>
+      </w:r>
+    </w:p>
+    <w:p>
+      <w:pPr>
+        <w:rPr>
+          <w:b/>
+          <w:bCs/>
+        </w:rPr>
       </w:pPr>
       <w:r>
         <w:rPr>
@@ -1492,89 +1323,44 @@
           <w:szCs w:val="28"/>
           <w:u w:val="single"/>
         </w:rPr>
-        <w:t>Art. 2 - Luogo e oggetto della fornitura</w:t>
-      </w:r>
-    </w:p>
-    <w:p>
-      <w:pPr>
-        <w:jc w:val="both"/>
-      </w:pPr>
-      <w:r>
-        <w:rPr>
-          <w:b/>
-          <w:bCs/>
-        </w:rPr>
-        <w:t>2.1.</w:t>
-      </w:r>
-      <w:r>
-        <w:t xml:space="preserve"> Il servizio di cui al comma 1.2 viene prestato per l’impianto termico installato presso la struttura immobiliare ovvero edificio o insieme di edifici situato all’indirizzo riportato in premessa.</w:t>
-      </w:r>
-    </w:p>
-    <w:p>
-      <w:pPr>
-        <w:jc w:val="both"/>
-      </w:pPr>
-      <w:r>
-        <w:rPr>
-          <w:b/>
-          <w:bCs/>
-        </w:rPr>
-        <w:t>2.2.</w:t>
-      </w:r>
-      <w:r>
-        <w:t xml:space="preserve"> L’impianto termico viene utilizzato per il riscaldamento ambienti, durante il periodo o per le situazioni climatiche particolari in cui è consentito, previsto dal D.P.R. 74/2013 e </w:t>
+        <w:lastRenderedPageBreak/>
+        <w:t>Art. 1 - Oggetto e scopo</w:t>
+      </w:r>
+    </w:p>
+    <w:p>
+      <w:pPr>
+        <w:jc w:val="both"/>
+      </w:pPr>
+      <w:r>
+        <w:rPr>
+          <w:b/>
+          <w:bCs/>
+        </w:rPr>
+        <w:t>1.1.</w:t>
+      </w:r>
+      <w:r>
+        <w:t xml:space="preserve"> Forma oggetto del presente contratto lo svolgimento delle attività di esercizio e manutenzione dell’impianto termico, conformemente a quanto previsto dalle vigenti normative nazionali e regionali + norme tecniche correlate.  In particolare per quanto concerne l’esercizio e la manutenzione degli impianti termici il principale riferimento è il D.P.R. 16 aprile 2013, n. 74 e </w:t>
       </w:r>
       <w:proofErr w:type="spellStart"/>
       <w:r>
         <w:t>s.m.i.</w:t>
       </w:r>
       <w:proofErr w:type="spellEnd"/>
-      <w:r>
-        <w:t>, con/senza produzione di acqua calda ad uso sanitario.</w:t>
-      </w:r>
-    </w:p>
-    <w:p>
-      <w:pPr>
-        <w:jc w:val="both"/>
-      </w:pPr>
-      <w:r>
-        <w:rPr>
-          <w:b/>
-          <w:bCs/>
-        </w:rPr>
-        <w:t>2.3.</w:t>
-      </w:r>
-      <w:r>
-        <w:t xml:space="preserve"> Gli elementi costitutivi l’impianto termico, con le loro caratteristiche, nonché gli interventi di manutenzione e le verifiche periodiche previste dal D.P.R. 74/2013 e </w:t>
-      </w:r>
-      <w:proofErr w:type="spellStart"/>
-      <w:r>
-        <w:t>s.m.i.</w:t>
-      </w:r>
-      <w:proofErr w:type="spellEnd"/>
-      <w:r>
-        <w:t>, dovranno essere trascritti sul Libretto d’impianto dal TERZO RESPONSABILE dell’esercizio e della manutenzione.</w:t>
-      </w:r>
-    </w:p>
-    <w:p>
-      <w:pPr>
-        <w:jc w:val="both"/>
-      </w:pPr>
-      <w:r>
-        <w:rPr>
-          <w:b/>
-          <w:bCs/>
-        </w:rPr>
-        <w:t>2.4.</w:t>
-      </w:r>
-      <w:r>
-        <w:t xml:space="preserve"> Il TERZO RESPONSABILE assume ogni responsabilità ed onere come indicato agli artt. 31 e 34 della Legge 10/91 ed all’art. 6 del D.P.R. 74/2013 e </w:t>
-      </w:r>
-      <w:proofErr w:type="spellStart"/>
-      <w:r>
-        <w:t>s.m.i.</w:t>
-      </w:r>
-      <w:proofErr w:type="spellEnd"/>
+    </w:p>
+    <w:p>
+      <w:pPr>
+        <w:jc w:val="both"/>
+      </w:pPr>
+      <w:r>
+        <w:rPr>
+          <w:b/>
+          <w:bCs/>
+        </w:rPr>
+        <w:t>1.2.</w:t>
+      </w:r>
+      <w:r>
+        <w:t xml:space="preserve"> Scopo del contratto è quello di disciplinare la delega al TERZO RESPONSABILE delle responsabilità relative alle attività di cui al comma 1.1 e l’erogazione del servizio, da parte del TERZO RESPONSABILE, comprendente l’esercizio e tutte le attività relative all’impianto termico.</w:t>
+      </w:r>
     </w:p>
     <w:p>
       <w:pPr>
@@ -1595,337 +1381,89 @@
           <w:szCs w:val="28"/>
           <w:u w:val="single"/>
         </w:rPr>
-        <w:t>Art. 3 - Obblighi del TERZO RESPONSABILE</w:t>
-      </w:r>
-    </w:p>
-    <w:p>
-      <w:pPr>
-        <w:jc w:val="both"/>
-      </w:pPr>
-      <w:r>
-        <w:rPr>
-          <w:b/>
-          <w:bCs/>
-        </w:rPr>
-        <w:t>3.1.</w:t>
-      </w:r>
-      <w:r>
-        <w:t xml:space="preserve"> Il TERZO RESPONSABILE dichiara, firmando il presente contratto sotto la sua responsabilità, di essere in possesso dei requisiti di legge e in particolare del riconoscimento di abilitazione alla manutenzione degli impianti termici di cui all’art. 1, comma 2, lettera C) e lettera E) del D.M. 37/2008 rilasciato dalla competente Camera di Commercio.</w:t>
-      </w:r>
-    </w:p>
-    <w:p>
-      <w:pPr>
-        <w:jc w:val="both"/>
-      </w:pPr>
-      <w:r>
-        <w:rPr>
-          <w:b/>
-          <w:bCs/>
-        </w:rPr>
-        <w:t>3.2.</w:t>
-      </w:r>
-      <w:r>
-        <w:t xml:space="preserve"> Il possesso dei requisiti di cui al comma 3.1 consente all’IMPRESA di assumere il ruolo di TERZO RESPONSABILE per le attività di conduzione, manutenzione ordinaria e straordinaria e il controllo dell’impianto oggetto del contratto.</w:t>
-      </w:r>
-    </w:p>
-    <w:p>
-      <w:pPr>
-        <w:jc w:val="both"/>
-      </w:pPr>
-      <w:r>
-        <w:rPr>
-          <w:b/>
-          <w:bCs/>
-        </w:rPr>
-        <w:t>3.3.</w:t>
-      </w:r>
-      <w:r>
-        <w:t xml:space="preserve"> Il TERZO RESPONSABILE si impegna a fornire le prestazioni e a svolgere i compiti di cui al successivo articolo 4, </w:t>
-      </w:r>
-      <w:r>
-        <w:rPr>
-          <w:b/>
-          <w:bCs/>
-        </w:rPr>
-        <w:t>per n°1 (una) stagione di {{</w:t>
-      </w:r>
-      <w:r>
-        <w:rPr>
-          <w:b/>
-          <w:bCs/>
-        </w:rPr>
-        <w:t>TIPOLOGIA_STAGIONE</w:t>
-      </w:r>
-      <w:r>
-        <w:rPr>
-          <w:b/>
-          <w:bCs/>
-        </w:rPr>
-        <w:t xml:space="preserve">}} a decorrere dal {{INIZIO_STAGIONE}} fino al {{FINE_STAGIONE}} </w:t>
-      </w:r>
-      <w:r>
-        <w:rPr>
-          <w:i/>
-          <w:iCs/>
-        </w:rPr>
-        <w:t xml:space="preserve">(e considerando per gli anni successivi la stagione completa di </w:t>
-      </w:r>
-      <w:r>
-        <w:rPr>
-          <w:i/>
-          <w:iCs/>
-        </w:rPr>
-        <w:t>{{TIPOLOGIA_STAGIONE}}</w:t>
-      </w:r>
-      <w:r>
-        <w:rPr>
-          <w:i/>
-          <w:iCs/>
-        </w:rPr>
-        <w:t xml:space="preserve">, intesa dal 15 </w:t>
-      </w:r>
-      <w:proofErr w:type="gramStart"/>
-      <w:r>
-        <w:rPr>
-          <w:i/>
-          <w:iCs/>
-        </w:rPr>
-        <w:t>Ottobre</w:t>
-      </w:r>
-      <w:proofErr w:type="gramEnd"/>
-      <w:r>
-        <w:rPr>
-          <w:i/>
-          <w:iCs/>
-        </w:rPr>
-        <w:t xml:space="preserve"> dell’anno in corso fino al 14 </w:t>
-      </w:r>
-      <w:proofErr w:type="gramStart"/>
-      <w:r>
-        <w:rPr>
-          <w:i/>
-          <w:iCs/>
-        </w:rPr>
-        <w:t>Ottobre</w:t>
-      </w:r>
-      <w:proofErr w:type="gramEnd"/>
-      <w:r>
-        <w:rPr>
-          <w:i/>
-          <w:iCs/>
-        </w:rPr>
-        <w:t xml:space="preserve"> dell’anno successivo).</w:t>
-      </w:r>
-    </w:p>
-    <w:p>
-      <w:pPr>
-        <w:jc w:val="both"/>
-        <w:rPr>
-          <w:b/>
-          <w:bCs/>
-        </w:rPr>
-      </w:pPr>
-      <w:r>
-        <w:rPr>
-          <w:b/>
-          <w:bCs/>
-        </w:rPr>
-        <w:t>Il contratto si intende tacitamente rinnovato di anno in anno, fatta salva la redazione di disdetta in forma scritta (Raccomandata A/R) da una delle parti con semplice preavviso di giorni 90 (novanta) a partire dalla data della firma del presente contratto.</w:t>
-      </w:r>
-    </w:p>
-    <w:p>
-      <w:pPr>
-        <w:jc w:val="both"/>
-        <w:rPr>
-          <w:b/>
-          <w:bCs/>
-        </w:rPr>
-      </w:pPr>
-      <w:r>
-        <w:rPr>
-          <w:b/>
-          <w:bCs/>
-        </w:rPr>
-        <w:t>In caso di mancata comunicazione di disdetta da parte del COMMITTENTE nei tempi indicati, dovrà essere corrisposta l’intera somma prevista al successivo art. 6.</w:t>
-      </w:r>
-    </w:p>
-    <w:p>
-      <w:pPr>
-        <w:jc w:val="both"/>
-        <w:rPr>
-          <w:b/>
-          <w:bCs/>
-        </w:rPr>
-      </w:pPr>
-    </w:p>
-    <w:p>
-      <w:pPr>
-        <w:jc w:val="both"/>
-      </w:pPr>
-      <w:r>
-        <w:rPr>
-          <w:b/>
-          <w:bCs/>
-        </w:rPr>
-        <w:lastRenderedPageBreak/>
-        <w:t>3.4.</w:t>
-      </w:r>
-      <w:r>
-        <w:t xml:space="preserve"> Il TERZO RESPONSABILE si impegna a:</w:t>
-      </w:r>
-    </w:p>
-    <w:p>
-      <w:pPr>
-        <w:jc w:val="both"/>
-      </w:pPr>
-      <w:r>
-        <w:rPr>
-          <w:b/>
-          <w:bCs/>
-        </w:rPr>
-        <w:t>a)</w:t>
-      </w:r>
-      <w:r>
-        <w:t xml:space="preserve"> fornire le prestazioni e a svolgere i compiti di cui al successivo art. 4, per il periodo di vigenza del presente contratto a partire dalla data della firma del presente contratto;</w:t>
-      </w:r>
-    </w:p>
-    <w:p>
-      <w:pPr>
-        <w:jc w:val="both"/>
-      </w:pPr>
-      <w:r>
-        <w:rPr>
-          <w:b/>
-          <w:bCs/>
-        </w:rPr>
-        <w:t>b)</w:t>
-      </w:r>
-      <w:r>
-        <w:t xml:space="preserve"> fornire le proprie prestazioni soltanto su impianti termici che siano conformi alle vigenti normative UNI e CEI in materia di sicurezza, salvaguardia ambientale e risparmio energetico;</w:t>
-      </w:r>
-    </w:p>
-    <w:p>
-      <w:pPr>
-        <w:jc w:val="both"/>
-      </w:pPr>
-      <w:r>
-        <w:rPr>
-          <w:b/>
-          <w:bCs/>
-        </w:rPr>
-        <w:t>c)</w:t>
-      </w:r>
-      <w:r>
-        <w:t xml:space="preserve"> assumere in carico l’impianto termico per lo svolgimento delle attività di manutenzione di propria competenza accertandone la conformità alle vigenti normative applicabili all’impianto;</w:t>
-      </w:r>
-    </w:p>
-    <w:p>
-      <w:pPr>
-        <w:jc w:val="both"/>
-        <w:rPr>
-          <w:b/>
-          <w:bCs/>
-          <w:u w:val="single"/>
-        </w:rPr>
-      </w:pPr>
-      <w:r>
-        <w:rPr>
-          <w:b/>
-          <w:bCs/>
-        </w:rPr>
-        <w:t>3.5.</w:t>
-      </w:r>
-      <w:r>
-        <w:t xml:space="preserve"> Le parti convengono che l’impianto ha tutte le caratteristiche di conformità alle disposizioni di legge, </w:t>
-      </w:r>
-      <w:r>
-        <w:rPr>
-          <w:b/>
-          <w:bCs/>
-          <w:u w:val="single"/>
-        </w:rPr>
-        <w:t>in quanto condizione indispensabile per l’assunzione dell’incarico da parte dell’IMPRESA (già espressa dettagliatamente a pag. 2).</w:t>
-      </w:r>
-    </w:p>
-    <w:p>
-      <w:pPr>
-        <w:spacing w:after="0"/>
-        <w:jc w:val="both"/>
-      </w:pPr>
-      <w:r>
-        <w:rPr>
-          <w:b/>
-          <w:bCs/>
-        </w:rPr>
-        <w:t>3.6.</w:t>
-      </w:r>
-      <w:r>
-        <w:t xml:space="preserve"> Nel caso di necessità di sopravvenuti e non previsti interventi necessari al mantenimento della conformità dell’impianto termico, il TERZO RESPONSABILE dovrà comunicare tempestivamente e in forma scritta al COMMITTENTE (Raccomandata A/R) l’esigenza di effettuare gli interventi indispensabili al corretto funzionamento dell’impianto termico.  Nella propria comunicazione, il TERZO RESPONSABILE:</w:t>
-      </w:r>
-    </w:p>
-    <w:p>
-      <w:pPr>
-        <w:spacing w:after="0"/>
-        <w:jc w:val="both"/>
-      </w:pPr>
-      <w:r>
-        <w:t>1) segnala dettagliatamente le condizioni di non conformità;</w:t>
-      </w:r>
-    </w:p>
-    <w:p>
-      <w:pPr>
-        <w:spacing w:after="0"/>
-        <w:jc w:val="both"/>
-      </w:pPr>
-      <w:r>
-        <w:t>2) redige un rapporto in cui vengono descritte le operazioni e gli interventi da fare per eliminare le difformità;</w:t>
-      </w:r>
-    </w:p>
-    <w:p>
-      <w:pPr>
-        <w:jc w:val="both"/>
-      </w:pPr>
-      <w:r>
-        <w:t>3) quantifica il costo economico per le attività di cui sopra, sottoponendolo al COMMITTENTE.</w:t>
-      </w:r>
-    </w:p>
-    <w:p>
-      <w:pPr>
-        <w:jc w:val="both"/>
-      </w:pPr>
-      <w:r>
-        <w:rPr>
-          <w:b/>
-          <w:bCs/>
-        </w:rPr>
-        <w:t>3.7.</w:t>
-      </w:r>
-      <w:r>
-        <w:t xml:space="preserve"> Il TERZO RESPONSABILE risponderà di ogni inadempienza derivante dagli obblighi gravanti su di lui, per tutto il periodo di validità del contratto, rimanendo comunque soggetto a tutte le sanzioni previste dalla normativa in vigore.</w:t>
-      </w:r>
-    </w:p>
-    <w:p>
-      <w:pPr>
-        <w:jc w:val="both"/>
-      </w:pPr>
-      <w:r>
-        <w:rPr>
-          <w:b/>
-          <w:bCs/>
-        </w:rPr>
-        <w:t>3.8.</w:t>
-      </w:r>
-      <w:r>
-        <w:t xml:space="preserve"> Si fa presente che il prestatore del servizio non può essere considerato responsabile per ogni eventuale anomalia, difetto od inconveniente che si dovesse verificare successivamente all’intervento di manutenzione sia per cause naturali, sia perché il COMMITTENTE o persone non autorizzate, manomettano, modifichino, alterino o eseguano opere tali da pregiudicare il funzionamento delle apparecchiature</w:t>
-      </w:r>
-      <w:r>
-        <w:t>.</w:t>
-      </w:r>
-    </w:p>
-    <w:p>
-      <w:pPr>
-        <w:jc w:val="both"/>
-      </w:pPr>
+        <w:t>Art. 2 - Luogo e oggetto della fornitura</w:t>
+      </w:r>
+    </w:p>
+    <w:p>
+      <w:pPr>
+        <w:jc w:val="both"/>
+      </w:pPr>
+      <w:r>
+        <w:rPr>
+          <w:b/>
+          <w:bCs/>
+        </w:rPr>
+        <w:t>2.1.</w:t>
+      </w:r>
+      <w:r>
+        <w:t xml:space="preserve"> Il servizio di cui al comma 1.2 viene prestato per l’impianto termico installato presso la struttura immobiliare ovvero edificio o insieme di edifici situato all’indirizzo riportato in premessa.</w:t>
+      </w:r>
+    </w:p>
+    <w:p>
+      <w:pPr>
+        <w:jc w:val="both"/>
+      </w:pPr>
+      <w:r>
+        <w:rPr>
+          <w:b/>
+          <w:bCs/>
+        </w:rPr>
+        <w:t>2.2.</w:t>
+      </w:r>
+      <w:r>
+        <w:t xml:space="preserve"> L’impianto termico viene utilizzato per il riscaldamento ambienti, durante il periodo o per le situazioni climatiche particolari in cui è consentito, previsto dal D.P.R. 74/2013 e </w:t>
+      </w:r>
+      <w:proofErr w:type="spellStart"/>
+      <w:r>
+        <w:t>s.m.i.</w:t>
+      </w:r>
+      <w:proofErr w:type="spellEnd"/>
+      <w:r>
+        <w:t>, con/senza produzione di acqua calda ad uso sanitario.</w:t>
+      </w:r>
+    </w:p>
+    <w:p>
+      <w:pPr>
+        <w:jc w:val="both"/>
+      </w:pPr>
+      <w:r>
+        <w:rPr>
+          <w:b/>
+          <w:bCs/>
+        </w:rPr>
+        <w:t>2.3.</w:t>
+      </w:r>
+      <w:r>
+        <w:t xml:space="preserve"> Gli elementi costitutivi l’impianto termico, con le loro caratteristiche, nonché gli interventi di manutenzione e le verifiche periodiche previste dal D.P.R. 74/2013 e </w:t>
+      </w:r>
+      <w:proofErr w:type="spellStart"/>
+      <w:r>
+        <w:t>s.m.i.</w:t>
+      </w:r>
+      <w:proofErr w:type="spellEnd"/>
+      <w:r>
+        <w:t>, dovranno essere trascritti sul Libretto d’impianto dal TERZO RESPONSABILE dell’esercizio e della manutenzione.</w:t>
+      </w:r>
+    </w:p>
+    <w:p>
+      <w:pPr>
+        <w:jc w:val="both"/>
+      </w:pPr>
+      <w:r>
+        <w:rPr>
+          <w:b/>
+          <w:bCs/>
+        </w:rPr>
+        <w:t>2.4.</w:t>
+      </w:r>
+      <w:r>
+        <w:t xml:space="preserve"> Il TERZO RESPONSABILE assume ogni responsabilità ed onere come indicato agli artt. 31 e 34 della Legge 10/91 ed all’art. 6 del D.P.R. 74/2013 e </w:t>
+      </w:r>
+      <w:proofErr w:type="spellStart"/>
+      <w:r>
+        <w:t>s.m.i.</w:t>
+      </w:r>
+      <w:proofErr w:type="spellEnd"/>
     </w:p>
     <w:p>
       <w:pPr>
@@ -1946,6 +1484,325 @@
           <w:szCs w:val="28"/>
           <w:u w:val="single"/>
         </w:rPr>
+        <w:t>Art. 3 - Obblighi del TERZO RESPONSABILE</w:t>
+      </w:r>
+    </w:p>
+    <w:p>
+      <w:pPr>
+        <w:jc w:val="both"/>
+      </w:pPr>
+      <w:r>
+        <w:rPr>
+          <w:b/>
+          <w:bCs/>
+        </w:rPr>
+        <w:t>3.1.</w:t>
+      </w:r>
+      <w:r>
+        <w:t xml:space="preserve"> Il TERZO RESPONSABILE dichiara, firmando il presente contratto sotto la sua responsabilità, di essere in possesso dei requisiti di legge e in particolare del riconoscimento di abilitazione alla manutenzione degli impianti termici di cui all’art. 1, comma 2, lettera C) e lettera E) del D.M. 37/2008 rilasciato dalla competente Camera di Commercio.</w:t>
+      </w:r>
+    </w:p>
+    <w:p>
+      <w:pPr>
+        <w:jc w:val="both"/>
+      </w:pPr>
+      <w:r>
+        <w:rPr>
+          <w:b/>
+          <w:bCs/>
+        </w:rPr>
+        <w:t>3.2.</w:t>
+      </w:r>
+      <w:r>
+        <w:t xml:space="preserve"> Il possesso dei requisiti di cui al comma 3.1 consente all’IMPRESA di assumere il ruolo di TERZO RESPONSABILE per le attività di conduzione, manutenzione ordinaria e straordinaria e il controllo dell’impianto oggetto del contratto.</w:t>
+      </w:r>
+    </w:p>
+    <w:p>
+      <w:pPr>
+        <w:jc w:val="both"/>
+      </w:pPr>
+      <w:r>
+        <w:rPr>
+          <w:b/>
+          <w:bCs/>
+        </w:rPr>
+        <w:t>3.3.</w:t>
+      </w:r>
+      <w:r>
+        <w:t xml:space="preserve"> Il TERZO RESPONSABILE si impegna a fornire le prestazioni e a svolgere i compiti di cui al successivo articolo 4, </w:t>
+      </w:r>
+      <w:r>
+        <w:rPr>
+          <w:b/>
+          <w:bCs/>
+        </w:rPr>
+        <w:t>per n°1 (una) stagione di {{</w:t>
+      </w:r>
+      <w:r>
+        <w:rPr>
+          <w:b/>
+          <w:bCs/>
+        </w:rPr>
+        <w:t>TIPOLOGIA_STAGIONE</w:t>
+      </w:r>
+      <w:r>
+        <w:rPr>
+          <w:b/>
+          <w:bCs/>
+        </w:rPr>
+        <w:t xml:space="preserve">}} a decorrere dal {{INIZIO_STAGIONE}} fino al {{FINE_STAGIONE}} </w:t>
+      </w:r>
+      <w:r>
+        <w:rPr>
+          <w:i/>
+          <w:iCs/>
+        </w:rPr>
+        <w:t xml:space="preserve">(e considerando per gli anni successivi la stagione completa di </w:t>
+      </w:r>
+      <w:r>
+        <w:rPr>
+          <w:i/>
+          <w:iCs/>
+        </w:rPr>
+        <w:t>{{TIPOLOGIA_STAGIONE}}</w:t>
+      </w:r>
+      <w:r>
+        <w:rPr>
+          <w:i/>
+          <w:iCs/>
+        </w:rPr>
+        <w:t>, intesa dal 15 Ottobre dell’anno in corso fino al 14 Ottobre dell’anno successivo).</w:t>
+      </w:r>
+    </w:p>
+    <w:p>
+      <w:pPr>
+        <w:jc w:val="both"/>
+        <w:rPr>
+          <w:b/>
+          <w:bCs/>
+        </w:rPr>
+      </w:pPr>
+      <w:r>
+        <w:rPr>
+          <w:b/>
+          <w:bCs/>
+        </w:rPr>
+        <w:t>Il contratto si intende tacitamente rinnovato di anno in anno, fatta salva la redazione di disdetta in forma scritta (Raccomandata A/R) da una delle parti con semplice preavviso di giorni 90 (novanta) a partire dalla data della firma del presente contratto.</w:t>
+      </w:r>
+    </w:p>
+    <w:p>
+      <w:pPr>
+        <w:jc w:val="both"/>
+        <w:rPr>
+          <w:b/>
+          <w:bCs/>
+        </w:rPr>
+      </w:pPr>
+      <w:r>
+        <w:rPr>
+          <w:b/>
+          <w:bCs/>
+        </w:rPr>
+        <w:t>In caso di mancata comunicazione di disdetta da parte del COMMITTENTE nei tempi indicati, dovrà essere corrisposta l’intera somma prevista al successivo art. 6.</w:t>
+      </w:r>
+    </w:p>
+    <w:p>
+      <w:pPr>
+        <w:jc w:val="both"/>
+        <w:rPr>
+          <w:b/>
+          <w:bCs/>
+        </w:rPr>
+      </w:pPr>
+    </w:p>
+    <w:p>
+      <w:pPr>
+        <w:jc w:val="both"/>
+      </w:pPr>
+      <w:r>
+        <w:rPr>
+          <w:b/>
+          <w:bCs/>
+        </w:rPr>
+        <w:lastRenderedPageBreak/>
+        <w:t>3.4.</w:t>
+      </w:r>
+      <w:r>
+        <w:t xml:space="preserve"> Il TERZO RESPONSABILE si impegna a:</w:t>
+      </w:r>
+    </w:p>
+    <w:p>
+      <w:pPr>
+        <w:jc w:val="both"/>
+      </w:pPr>
+      <w:r>
+        <w:rPr>
+          <w:b/>
+          <w:bCs/>
+        </w:rPr>
+        <w:t>a)</w:t>
+      </w:r>
+      <w:r>
+        <w:t xml:space="preserve"> fornire le prestazioni e a svolgere i compiti di cui al successivo art. 4, per il periodo di vigenza del presente contratto a partire dalla data della firma del presente contratto;</w:t>
+      </w:r>
+    </w:p>
+    <w:p>
+      <w:pPr>
+        <w:jc w:val="both"/>
+      </w:pPr>
+      <w:r>
+        <w:rPr>
+          <w:b/>
+          <w:bCs/>
+        </w:rPr>
+        <w:t>b)</w:t>
+      </w:r>
+      <w:r>
+        <w:t xml:space="preserve"> fornire le proprie prestazioni soltanto su impianti termici che siano conformi alle vigenti normative UNI e CEI in materia di sicurezza, salvaguardia ambientale e risparmio energetico;</w:t>
+      </w:r>
+    </w:p>
+    <w:p>
+      <w:pPr>
+        <w:jc w:val="both"/>
+      </w:pPr>
+      <w:r>
+        <w:rPr>
+          <w:b/>
+          <w:bCs/>
+        </w:rPr>
+        <w:t>c)</w:t>
+      </w:r>
+      <w:r>
+        <w:t xml:space="preserve"> assumere in carico l’impianto termico per lo svolgimento delle attività di manutenzione di propria competenza accertandone la conformità alle vigenti normative applicabili all’impianto;</w:t>
+      </w:r>
+    </w:p>
+    <w:p>
+      <w:pPr>
+        <w:jc w:val="both"/>
+        <w:rPr>
+          <w:b/>
+          <w:bCs/>
+          <w:u w:val="single"/>
+        </w:rPr>
+      </w:pPr>
+      <w:r>
+        <w:rPr>
+          <w:b/>
+          <w:bCs/>
+        </w:rPr>
+        <w:t>3.5.</w:t>
+      </w:r>
+      <w:r>
+        <w:t xml:space="preserve"> Le parti convengono che l’impianto ha tutte le caratteristiche di conformità alle disposizioni di legge, </w:t>
+      </w:r>
+      <w:r>
+        <w:rPr>
+          <w:b/>
+          <w:bCs/>
+          <w:u w:val="single"/>
+        </w:rPr>
+        <w:t>in quanto condizione indispensabile per l’assunzione dell’incarico da parte dell’IMPRESA (già espressa dettagliatamente a pag. 2).</w:t>
+      </w:r>
+    </w:p>
+    <w:p>
+      <w:pPr>
+        <w:spacing w:after="0"/>
+        <w:jc w:val="both"/>
+      </w:pPr>
+      <w:r>
+        <w:rPr>
+          <w:b/>
+          <w:bCs/>
+        </w:rPr>
+        <w:t>3.6.</w:t>
+      </w:r>
+      <w:r>
+        <w:t xml:space="preserve"> Nel caso di necessità di sopravvenuti e non previsti interventi necessari al mantenimento della conformità dell’impianto termico, il TERZO RESPONSABILE dovrà comunicare tempestivamente e in forma scritta al COMMITTENTE (Raccomandata A/R) l’esigenza di effettuare gli interventi indispensabili al corretto funzionamento dell’impianto termico.  Nella propria comunicazione, il TERZO RESPONSABILE:</w:t>
+      </w:r>
+    </w:p>
+    <w:p>
+      <w:pPr>
+        <w:spacing w:after="0"/>
+        <w:jc w:val="both"/>
+      </w:pPr>
+      <w:r>
+        <w:t>1) segnala dettagliatamente le condizioni di non conformità;</w:t>
+      </w:r>
+    </w:p>
+    <w:p>
+      <w:pPr>
+        <w:spacing w:after="0"/>
+        <w:jc w:val="both"/>
+      </w:pPr>
+      <w:r>
+        <w:t>2) redige un rapporto in cui vengono descritte le operazioni e gli interventi da fare per eliminare le difformità;</w:t>
+      </w:r>
+    </w:p>
+    <w:p>
+      <w:pPr>
+        <w:jc w:val="both"/>
+      </w:pPr>
+      <w:r>
+        <w:t>3) quantifica il costo economico per le attività di cui sopra, sottoponendolo al COMMITTENTE.</w:t>
+      </w:r>
+    </w:p>
+    <w:p>
+      <w:pPr>
+        <w:jc w:val="both"/>
+      </w:pPr>
+      <w:r>
+        <w:rPr>
+          <w:b/>
+          <w:bCs/>
+        </w:rPr>
+        <w:t>3.7.</w:t>
+      </w:r>
+      <w:r>
+        <w:t xml:space="preserve"> Il TERZO RESPONSABILE risponderà di ogni inadempienza derivante dagli obblighi gravanti su di lui, per tutto il periodo di validità del contratto, rimanendo comunque soggetto a tutte le sanzioni previste dalla normativa in vigore.</w:t>
+      </w:r>
+    </w:p>
+    <w:p>
+      <w:pPr>
+        <w:jc w:val="both"/>
+      </w:pPr>
+      <w:r>
+        <w:rPr>
+          <w:b/>
+          <w:bCs/>
+        </w:rPr>
+        <w:t>3.8.</w:t>
+      </w:r>
+      <w:r>
+        <w:t xml:space="preserve"> Si fa presente che il prestatore del servizio non può essere considerato responsabile per ogni eventuale anomalia, difetto od inconveniente che si dovesse verificare successivamente all’intervento di manutenzione sia per cause naturali, sia perché il COMMITTENTE o persone non autorizzate, manomettano, modifichino, alterino o eseguano opere tali da pregiudicare il funzionamento delle apparecchiature</w:t>
+      </w:r>
+      <w:r>
+        <w:t>.</w:t>
+      </w:r>
+    </w:p>
+    <w:p>
+      <w:pPr>
+        <w:jc w:val="both"/>
+      </w:pPr>
+    </w:p>
+    <w:p>
+      <w:pPr>
+        <w:jc w:val="both"/>
+        <w:rPr>
+          <w:b/>
+          <w:bCs/>
+          <w:sz w:val="28"/>
+          <w:szCs w:val="28"/>
+          <w:u w:val="single"/>
+        </w:rPr>
+      </w:pPr>
+      <w:r>
+        <w:rPr>
+          <w:b/>
+          <w:bCs/>
+          <w:sz w:val="28"/>
+          <w:szCs w:val="28"/>
+          <w:u w:val="single"/>
+        </w:rPr>
         <w:t>Art.4 - Compiti del TERZO RESPONSABILE</w:t>
       </w:r>
     </w:p>
@@ -2048,15 +1905,7 @@
         <w:t>4.2.</w:t>
       </w:r>
       <w:r>
-        <w:t xml:space="preserve"> </w:t>
-      </w:r>
-      <w:proofErr w:type="gramStart"/>
-      <w:r>
-        <w:t>II</w:t>
-      </w:r>
-      <w:proofErr w:type="gramEnd"/>
-      <w:r>
-        <w:t xml:space="preserve"> TERZO RESPONSABILE si impegna a mantenere, nel limite delle sue possibilità tecniche:</w:t>
+        <w:t xml:space="preserve"> II TERZO RESPONSABILE si impegna a mantenere, nel limite delle sue possibilità tecniche:</w:t>
       </w:r>
     </w:p>
     <w:p>
@@ -2156,7 +2005,6 @@
         <w:t xml:space="preserve"> Il TERZO RESPONSABILE espone presso la centrale termica un idoneo cartello che riporti le indicazioni conformi a quanto disposto all’art. 4, comma 7 del D.P.R. 74/2013 e </w:t>
       </w:r>
       <w:proofErr w:type="spellStart"/>
-      <w:proofErr w:type="gramStart"/>
       <w:r>
         <w:t>s.m.i.</w:t>
       </w:r>
@@ -2164,7 +2012,6 @@
       <w:r>
         <w:t>.</w:t>
       </w:r>
-      <w:proofErr w:type="gramEnd"/>
     </w:p>
     <w:p>
       <w:pPr>
@@ -2755,23 +2602,7 @@
           <w:b/>
           <w:bCs/>
         </w:rPr>
-        <w:t xml:space="preserve">unica rata annuale scadente a fine stagione (14 </w:t>
-      </w:r>
-      <w:proofErr w:type="gramStart"/>
-      <w:r>
-        <w:rPr>
-          <w:b/>
-          <w:bCs/>
-        </w:rPr>
-        <w:t>Ottobre</w:t>
-      </w:r>
-      <w:proofErr w:type="gramEnd"/>
-      <w:r>
-        <w:rPr>
-          <w:b/>
-          <w:bCs/>
-        </w:rPr>
-        <w:t xml:space="preserve"> di ogni anno).</w:t>
+        <w:t>unica rata annuale scadente a fine stagione (14 Ottobre di ogni anno).</w:t>
       </w:r>
     </w:p>
     <w:p>
@@ -3791,23 +3622,13 @@
       </w:rPr>
       <w:t xml:space="preserve"> - </w:t>
     </w:r>
-    <w:proofErr w:type="gramStart"/>
     <w:r>
       <w:rPr>
         <w:rFonts w:ascii="Arial" w:eastAsia="Yu Gothic UI Semibold" w:hAnsi="Arial" w:cs="Arial"/>
         <w:sz w:val="18"/>
         <w:szCs w:val="18"/>
       </w:rPr>
-      <w:t>Email</w:t>
-    </w:r>
-    <w:proofErr w:type="gramEnd"/>
-    <w:r>
-      <w:rPr>
-        <w:rFonts w:ascii="Arial" w:eastAsia="Yu Gothic UI Semibold" w:hAnsi="Arial" w:cs="Arial"/>
-        <w:sz w:val="18"/>
-        <w:szCs w:val="18"/>
-      </w:rPr>
-      <w:t>:</w:t>
+      <w:t>Email:</w:t>
     </w:r>
     <w:r>
       <w:t xml:space="preserve"> idraulica.baretta@gmail.com</w:t>

</xml_diff>